<commit_message>
Zusammenfassung von Interview eingefügt
</commit_message>
<xml_diff>
--- a/doc/Task03/Dokumentation Task 3.docx
+++ b/doc/Task03/Dokumentation Task 3.docx
@@ -798,11 +798,10 @@
     </w:p>
     <w:p>
       <w:pPr>
-        <w:spacing w:after="0" w:line="240" w:lineRule="auto"/>
-        <w:rPr>
-          <w:rFonts w:ascii="Times New Roman" w:eastAsia="Times New Roman" w:hAnsi="Times New Roman" w:cs="Times New Roman"/>
-          <w:sz w:val="24"/>
-          <w:szCs w:val="24"/>
+        <w:spacing w:line="240" w:lineRule="auto"/>
+        <w:rPr>
+          <w:rFonts w:ascii="Arial" w:eastAsia="Times New Roman" w:hAnsi="Arial" w:cs="Arial"/>
+          <w:color w:val="000000"/>
           <w:lang w:eastAsia="de-CH"/>
         </w:rPr>
       </w:pPr>
@@ -814,6 +813,46 @@
         </w:rPr>
         <w:t>Interview mit Basil:</w:t>
       </w:r>
+    </w:p>
+    <w:p>
+      <w:r>
+        <w:t>Das Interview wurde am Sonntag, 11.10.2015, telefonisch mit Basil B. geführt.</w:t>
+      </w:r>
+    </w:p>
+    <w:p>
+      <w:r>
+        <w:t>Er sei depressiv seit seinem 14. Lebensjahr und erbte die Depression von seiner Mutter. Schuld an der Depression sind Synapsen im Kopf, die ungünstig verbunden sind und so eine Störung hervorrufen können. Zu Beginn zeigte sich die Krankheit anhand einer Erledigungsblockade, sodass er nie Hausaufgaben machte. Wenn es ihm schlecht ging zog er sich zurück und wollte mit niemandem mehr sprechen, zeigte jedoch nach aussen, dass alles in Ordnung ist. Dazu kam, dass der erste Psychiater das Gefühl hatte, es sei nur eine Phase und keine Krankheit.</w:t>
+      </w:r>
+    </w:p>
+    <w:p>
+      <w:r>
+        <w:t>Mit ca. 25. Jahren hatte er einen grösseren Zwischenfall worauf er ins Kriseninterventionszentrum der Universität Bern verwiesen wurde. Dort fand er die wichtigsten Bezugspersonen in der Rolle des Pflegepersonals, die jederzeit offen für ein direktes Gespräch waren. Daneben hatte er ein- bis zweimal pro Woche ein Meeting mit der Oberärztin, das aber ziemlich unpersönlich war. In denen wurden die Fortschritte besprochen sowie einen Plan mit Zielen für die nächsten Tage erstellt.</w:t>
+      </w:r>
+      <w:r>
+        <w:br/>
+        <w:t>Tagsüber hatte er verschiedene Therapien, wie Musik-, Zeichnungs- und Bewegungstherapie. Das Essen war ebenfalls wichtiger Bestandteil, da alle zusammen am Tisch sassen und sich so wie eine „Familie“ bildete.</w:t>
+      </w:r>
+    </w:p>
+    <w:p>
+      <w:r>
+        <w:t>Nach dem stationären Aufenthalt wird er jetzt vom Hausarzt weiterbehandelt, da er weiter Medikamente bekommt.</w:t>
+      </w:r>
+    </w:p>
+    <w:p>
+      <w:r>
+        <w:t>Von einer App verspricht er sich nicht viel, da die persönlichen Gespräche nicht durch eine Applikation ersetzt werden können. Jedoch wäre er gerne mit dem Pflegepersonal weiter in Kontakt geblieben, was mit einer App anhand eines gespeicherten Kontaktes realisierbar wäre. Weiter wünscht er sich eine bessere Aufklärung und Akzeptanz der Krankheit in der Gesellschaft.</w:t>
+      </w:r>
+    </w:p>
+    <w:p>
+      <w:pPr>
+        <w:spacing w:after="0" w:line="240" w:lineRule="auto"/>
+        <w:rPr>
+          <w:rFonts w:ascii="Times New Roman" w:eastAsia="Times New Roman" w:hAnsi="Times New Roman" w:cs="Times New Roman"/>
+          <w:sz w:val="24"/>
+          <w:szCs w:val="24"/>
+          <w:lang w:eastAsia="de-CH"/>
+        </w:rPr>
+      </w:pPr>
     </w:p>
     <w:p>
       <w:pPr>
@@ -1604,90 +1643,18 @@
         </w:rPr>
         <w:br/>
       </w:r>
-    </w:p>
-    <w:p>
-      <w:pPr>
-        <w:spacing w:after="240" w:line="240" w:lineRule="auto"/>
-        <w:rPr>
-          <w:rFonts w:ascii="Times New Roman" w:eastAsia="Times New Roman" w:hAnsi="Times New Roman" w:cs="Times New Roman"/>
-          <w:sz w:val="24"/>
-          <w:szCs w:val="24"/>
-          <w:lang w:eastAsia="de-CH"/>
-        </w:rPr>
-      </w:pPr>
-    </w:p>
-    <w:p>
-      <w:pPr>
-        <w:spacing w:after="240" w:line="240" w:lineRule="auto"/>
-        <w:rPr>
-          <w:rFonts w:ascii="Times New Roman" w:eastAsia="Times New Roman" w:hAnsi="Times New Roman" w:cs="Times New Roman"/>
-          <w:sz w:val="24"/>
-          <w:szCs w:val="24"/>
-          <w:lang w:eastAsia="de-CH"/>
-        </w:rPr>
-      </w:pPr>
-    </w:p>
-    <w:p>
-      <w:pPr>
-        <w:spacing w:after="240" w:line="240" w:lineRule="auto"/>
-        <w:rPr>
-          <w:rFonts w:ascii="Times New Roman" w:eastAsia="Times New Roman" w:hAnsi="Times New Roman" w:cs="Times New Roman"/>
-          <w:sz w:val="24"/>
-          <w:szCs w:val="24"/>
-          <w:lang w:eastAsia="de-CH"/>
-        </w:rPr>
-      </w:pPr>
-    </w:p>
-    <w:p>
-      <w:pPr>
-        <w:spacing w:after="240" w:line="240" w:lineRule="auto"/>
-        <w:rPr>
-          <w:rFonts w:ascii="Times New Roman" w:eastAsia="Times New Roman" w:hAnsi="Times New Roman" w:cs="Times New Roman"/>
-          <w:sz w:val="24"/>
-          <w:szCs w:val="24"/>
-          <w:lang w:eastAsia="de-CH"/>
-        </w:rPr>
-      </w:pPr>
-    </w:p>
-    <w:p>
-      <w:pPr>
-        <w:spacing w:after="240" w:line="240" w:lineRule="auto"/>
-        <w:rPr>
-          <w:rFonts w:ascii="Arial" w:eastAsia="Times New Roman" w:hAnsi="Arial" w:cs="Arial"/>
-          <w:b/>
-          <w:sz w:val="28"/>
-          <w:szCs w:val="24"/>
-          <w:lang w:eastAsia="de-CH"/>
-        </w:rPr>
-      </w:pPr>
-    </w:p>
-    <w:p>
-      <w:pPr>
-        <w:spacing w:after="240" w:line="240" w:lineRule="auto"/>
-        <w:rPr>
-          <w:rFonts w:ascii="Arial" w:eastAsia="Times New Roman" w:hAnsi="Arial" w:cs="Arial"/>
-          <w:b/>
-          <w:sz w:val="24"/>
-          <w:szCs w:val="24"/>
-          <w:lang w:eastAsia="de-CH"/>
-        </w:rPr>
-      </w:pPr>
-      <w:proofErr w:type="spellStart"/>
-      <w:r>
-        <w:rPr>
-          <w:rFonts w:ascii="Arial" w:eastAsia="Times New Roman" w:hAnsi="Arial" w:cs="Arial"/>
-          <w:b/>
-          <w:sz w:val="28"/>
-          <w:szCs w:val="24"/>
-          <w:lang w:eastAsia="de-CH"/>
-        </w:rPr>
-        <w:t>Personas</w:t>
-      </w:r>
-      <w:proofErr w:type="spellEnd"/>
-      <w:r>
-        <w:rPr>
-          <w:rFonts w:ascii="Arial" w:eastAsia="Times New Roman" w:hAnsi="Arial" w:cs="Arial"/>
-          <w:b/>
+      <w:r>
+        <w:rPr>
+          <w:rFonts w:ascii="Times New Roman" w:eastAsia="Times New Roman" w:hAnsi="Times New Roman" w:cs="Times New Roman"/>
+          <w:sz w:val="24"/>
+          <w:szCs w:val="24"/>
+          <w:lang w:eastAsia="de-CH"/>
+        </w:rPr>
+        <w:br/>
+      </w:r>
+      <w:r>
+        <w:rPr>
+          <w:rFonts w:ascii="Times New Roman" w:eastAsia="Times New Roman" w:hAnsi="Times New Roman" w:cs="Times New Roman"/>
           <w:sz w:val="24"/>
           <w:szCs w:val="24"/>
           <w:lang w:eastAsia="de-CH"/>
@@ -1833,7 +1800,25 @@
           <w:color w:val="000000"/>
           <w:lang w:eastAsia="de-CH"/>
         </w:rPr>
-        <w:t>Manuela ist 23 Jahre alt und arbeitet im Coop als Fachangestellte Verkauf. Sie arbeitet von Montag bis Freitag und einmal im Monat auch samstags, dafür erhält sie am Montag frei.</w:t>
+        <w:t xml:space="preserve">Manuela ist 23 Jahre alt und arbeitet </w:t>
+      </w:r>
+      <w:proofErr w:type="gramStart"/>
+      <w:r>
+        <w:rPr>
+          <w:rFonts w:ascii="Arial" w:eastAsia="Times New Roman" w:hAnsi="Arial" w:cs="Arial"/>
+          <w:color w:val="000000"/>
+          <w:lang w:eastAsia="de-CH"/>
+        </w:rPr>
+        <w:t>im</w:t>
+      </w:r>
+      <w:proofErr w:type="gramEnd"/>
+      <w:r>
+        <w:rPr>
+          <w:rFonts w:ascii="Arial" w:eastAsia="Times New Roman" w:hAnsi="Arial" w:cs="Arial"/>
+          <w:color w:val="000000"/>
+          <w:lang w:eastAsia="de-CH"/>
+        </w:rPr>
+        <w:t xml:space="preserve"> Coop als Fachangestellte Verkauf. Sie arbeitet von Montag bis Freitag und einmal im Monat auch samstags, dafür erhält sie am Montag frei.</w:t>
       </w:r>
     </w:p>
     <w:p>

</xml_diff>